<commit_message>
blackbox_test_06-016cbdc: Test that the help dialog opens and displays correctly.
</commit_message>
<xml_diff>
--- a/Tests/Test_05-016cbdc/blackbox_test_06-016cbdc.docx
+++ b/Tests/Test_05-016cbdc/blackbox_test_06-016cbdc.docx
@@ -65,10 +65,13 @@
         <w:t xml:space="preserve">                                                                               </w:t>
       </w:r>
       <w:r>
-        <w:t xml:space="preserve">                                         </w:t>
+        <w:t xml:space="preserve">                                     </w:t>
       </w:r>
       <w:r>
         <w:t>Date conducted: </w:t>
+      </w:r>
+      <w:r>
+        <w:t>Nov 29, 2024, 8:01 PM</w:t>
       </w:r>
     </w:p>
     <w:p>
@@ -136,11 +139,11 @@
         <w:tblLook w:val="04A0" w:firstRow="1" w:lastRow="0" w:firstColumn="1" w:lastColumn="0" w:noHBand="0" w:noVBand="1"/>
       </w:tblPr>
       <w:tblGrid>
-        <w:gridCol w:w="4764"/>
-        <w:gridCol w:w="2964"/>
-        <w:gridCol w:w="1196"/>
-        <w:gridCol w:w="5885"/>
-        <w:gridCol w:w="1444"/>
+        <w:gridCol w:w="2796"/>
+        <w:gridCol w:w="1739"/>
+        <w:gridCol w:w="923"/>
+        <w:gridCol w:w="3214"/>
+        <w:gridCol w:w="7581"/>
         <w:gridCol w:w="1020"/>
       </w:tblGrid>
       <w:tr>
@@ -434,7 +437,17 @@
             <w:vAlign w:val="center"/>
             <w:hideMark/>
           </w:tcPr>
-          <w:p/>
+          <w:p>
+            <w:r>
+              <w:t>Setting dialog opens with all UI components and b</w:t>
+            </w:r>
+            <w:r>
+              <w:t>ackground</w:t>
+            </w:r>
+            <w:r>
+              <w:t xml:space="preserve"> options with proper layout</w:t>
+            </w:r>
+          </w:p>
         </w:tc>
         <w:tc>
           <w:tcPr>
@@ -454,7 +467,11 @@
             <w:vAlign w:val="bottom"/>
             <w:hideMark/>
           </w:tcPr>
-          <w:p/>
+          <w:p>
+            <w:r>
+              <w:t>Pass</w:t>
+            </w:r>
+          </w:p>
         </w:tc>
       </w:tr>
       <w:tr>
@@ -575,7 +592,11 @@
             <w:vAlign w:val="center"/>
             <w:hideMark/>
           </w:tcPr>
-          <w:p/>
+          <w:p>
+            <w:r>
+              <w:t>Help dialog opens with about screen displayed with information, although the layout isn’t proper with words overlapping each other, and paragraphs extending beyond its formatted ‘section’</w:t>
+            </w:r>
+          </w:p>
         </w:tc>
         <w:tc>
           <w:tcPr>
@@ -595,7 +616,11 @@
             <w:vAlign w:val="bottom"/>
             <w:hideMark/>
           </w:tcPr>
-          <w:p/>
+          <w:p>
+            <w:r>
+              <w:t>Fail</w:t>
+            </w:r>
+          </w:p>
         </w:tc>
       </w:tr>
       <w:tr>
@@ -716,7 +741,11 @@
             <w:vAlign w:val="center"/>
             <w:hideMark/>
           </w:tcPr>
-          <w:p/>
+          <w:p>
+            <w:r>
+              <w:t>Pressing logout button exits the Dashboard and returns to the login/signup screen instantly</w:t>
+            </w:r>
+          </w:p>
         </w:tc>
         <w:tc>
           <w:tcPr>
@@ -736,7 +765,11 @@
             <w:vAlign w:val="bottom"/>
             <w:hideMark/>
           </w:tcPr>
-          <w:p/>
+          <w:p>
+            <w:r>
+              <w:t>Pass</w:t>
+            </w:r>
+          </w:p>
         </w:tc>
       </w:tr>
     </w:tbl>
@@ -1155,6 +1188,7 @@
   <w:style w:type="character" w:default="1" w:styleId="DefaultParagraphFont">
     <w:name w:val="Default Paragraph Font"/>
     <w:uiPriority w:val="1"/>
+    <w:semiHidden/>
     <w:unhideWhenUsed/>
   </w:style>
   <w:style w:type="table" w:default="1" w:styleId="TableNormal">

</xml_diff>